<commit_message>
added links to github pages
</commit_message>
<xml_diff>
--- a/Analyse Microservice/QS - Analyse Microservice Raport.docx
+++ b/Analyse Microservice/QS - Analyse Microservice Raport.docx
@@ -82,7 +82,7 @@
                     <pic:cNvPicPr preferRelativeResize="0"/>
                   </pic:nvPicPr>
                   <pic:blipFill>
-                    <a:blip r:embed="rId5"/>
+                    <a:blip r:embed="rId7"/>
                     <a:srcRect/>
                     <a:stretch>
                       <a:fillRect/>
@@ -1309,19 +1309,7 @@
         <w:rPr>
           <w:lang w:val="en-GB"/>
         </w:rPr>
-        <w:t xml:space="preserve">The Analyse Microservice serves as the central point of the Quantified Student System, responsible for gathering data from other microservices, </w:t>
-      </w:r>
-      <w:r>
-        <w:rPr>
-          <w:lang w:val="en-GB"/>
-        </w:rPr>
-        <w:t>analysing</w:t>
-      </w:r>
-      <w:r>
-        <w:rPr>
-          <w:lang w:val="en-GB"/>
-        </w:rPr>
-        <w:t xml:space="preserve">, correlating, and processing it for presentation within the Dashboard Graphs. This microservice acts as a data aggregator, collecting information from various sources such as the Weather Data Microservice, </w:t>
+        <w:t xml:space="preserve">The Analyse Microservice serves as the central point of the Quantified Student System, responsible for gathering data from other microservices, analysing, correlating, and processing it for presentation within the Dashboard Graphs. This microservice acts as a data aggregator, collecting information from various sources such as the Weather Data Microservice, </w:t>
       </w:r>
       <w:r>
         <w:rPr>
@@ -1407,6 +1395,24 @@
         </w:rPr>
         <w:t>, which are seamlessly integrated into the student performance dashboard.</w:t>
       </w:r>
+    </w:p>
+    <w:p>
+      <w:pPr>
+        <w:pStyle w:val="Legenda"/>
+      </w:pPr>
+      <w:r>
+        <w:t xml:space="preserve">GitHub link </w:t>
+      </w:r>
+      <w:hyperlink r:id="rId8" w:history="1">
+        <w:r>
+          <w:rPr>
+            <w:rStyle w:val="Hipercze"/>
+            <w:b/>
+            <w:bCs/>
+          </w:rPr>
+          <w:t>https://github.com/quantifiedstudent/AnalyseMicroservice</w:t>
+        </w:r>
+      </w:hyperlink>
     </w:p>
     <w:p>
       <w:pPr>
@@ -1458,19 +1464,7 @@
         <w:rPr>
           <w:lang w:val="en-GB"/>
         </w:rPr>
-        <w:t xml:space="preserve">The Analyse Microservice was developed using Domain-Driven Design (DDD) principles, which played a crucial role in simplifying and structuring the development process. By adopting DDD, the microservice was designed with a clear focus on its core domain and responsibilities within the Quantified Student System. This approach helped to break down complex functionalities into manageable and cohesive domains, resulting in a more organized and maintainable codebase. Another benefit of employing DDD in the development of the Analyse Microservice is that it promotes a shared understanding and consistent </w:t>
-      </w:r>
-      <w:r>
-        <w:rPr>
-          <w:lang w:val="en-GB"/>
-        </w:rPr>
-        <w:t>modelling</w:t>
-      </w:r>
-      <w:r>
-        <w:rPr>
-          <w:lang w:val="en-GB"/>
-        </w:rPr>
-        <w:t xml:space="preserve"> across other microservices within the system. With other microservices also embracing the same design approach, models can be shared between them, enabling easier communication and data exchange</w:t>
+        <w:t>The Analyse Microservice was developed using Domain-Driven Design (DDD) principles, which played a crucial role in simplifying and structuring the development process. By adopting DDD, the microservice was designed with a clear focus on its core domain and responsibilities within the Quantified Student System. This approach helped to break down complex functionalities into manageable and cohesive domains, resulting in a more organized and maintainable codebase. Another benefit of employing DDD in the development of the Analyse Microservice is that it promotes a shared understanding and consistent modelling across other microservices within the system. With other microservices also embracing the same design approach, models can be shared between them, enabling easier communication and data exchange</w:t>
       </w:r>
       <w:r>
         <w:rPr>
@@ -1529,7 +1523,7 @@
                     </pic:cNvPicPr>
                   </pic:nvPicPr>
                   <pic:blipFill>
-                    <a:blip r:embed="rId6">
+                    <a:blip r:embed="rId9">
                       <a:extLst>
                         <a:ext uri="{28A0092B-C50C-407E-A947-70E740481C1C}">
                           <a14:useLocalDpi xmlns:a14="http://schemas.microsoft.com/office/drawing/2010/main" val="0"/>
@@ -1611,7 +1605,7 @@
                     </pic:cNvPicPr>
                   </pic:nvPicPr>
                   <pic:blipFill>
-                    <a:blip r:embed="rId7" cstate="print">
+                    <a:blip r:embed="rId10" cstate="print">
                       <a:extLst>
                         <a:ext uri="{28A0092B-C50C-407E-A947-70E740481C1C}">
                           <a14:useLocalDpi xmlns:a14="http://schemas.microsoft.com/office/drawing/2010/main" val="0"/>
@@ -1777,19 +1771,7 @@
         <w:rPr>
           <w:lang w:val="en-GB"/>
         </w:rPr>
-        <w:t xml:space="preserve">In addition, the Analyse Microservice also considers the amount of student submissions within courses. By </w:t>
-      </w:r>
-      <w:r>
-        <w:rPr>
-          <w:lang w:val="en-GB"/>
-        </w:rPr>
-        <w:t>analysing</w:t>
-      </w:r>
-      <w:r>
-        <w:rPr>
-          <w:lang w:val="en-GB"/>
-        </w:rPr>
-        <w:t xml:space="preserve"> submission patterns and their correlation with student performance, the microservice provides insights into the relationship between engagement and academic success. This enables stakeholders to identify trends and patterns related to student effort, participation, and submission consistency, ultimately contributing to a holistic understanding of student performance.</w:t>
+        <w:t>In addition, the Analyse Microservice also considers the amount of student submissions within courses. By analysing submission patterns and their correlation with student performance, the microservice provides insights into the relationship between engagement and academic success. This enables stakeholders to identify trends and patterns related to student effort, participation, and submission consistency, ultimately contributing to a holistic understanding of student performance.</w:t>
       </w:r>
     </w:p>
     <w:p>
@@ -1802,19 +1784,7 @@
         <w:rPr>
           <w:lang w:val="en-GB"/>
         </w:rPr>
-        <w:t xml:space="preserve">As part of future enhancements, the Analyse Microservice aims to empower students by providing them with the ability to choose their own data sources for comparison. This personalized approach will enable students to explore and </w:t>
-      </w:r>
-      <w:r>
-        <w:rPr>
-          <w:lang w:val="en-GB"/>
-        </w:rPr>
-        <w:t>analyse</w:t>
-      </w:r>
-      <w:r>
-        <w:rPr>
-          <w:lang w:val="en-GB"/>
-        </w:rPr>
-        <w:t xml:space="preserve"> correlations between their performance, weather conditions, and submission patterns that are most relevant to their academic journey. By offering this flexibility, the microservice fosters student engagement and ownership of their academic progress, enhancing the overall student experience within the performance dashboard.</w:t>
+        <w:t>As part of future enhancements, the Analyse Microservice aims to empower students by providing them with the ability to choose their own data sources for comparison. This personalized approach will enable students to explore and analyse correlations between their performance, weather conditions, and submission patterns that are most relevant to their academic journey. By offering this flexibility, the microservice fosters student engagement and ownership of their academic progress, enhancing the overall student experience within the performance dashboard.</w:t>
       </w:r>
     </w:p>
     <w:p>
@@ -1852,7 +1822,7 @@
     <w:p>
       <w:pPr>
         <w:rPr>
-          <w:lang w:val="en-GB"/>
+          <w:lang w:val="nl"/>
         </w:rPr>
       </w:pPr>
       <w:r>
@@ -1926,7 +1896,35 @@
         <w:rPr>
           <w:lang w:val="en-GB"/>
         </w:rPr>
-        <w:t xml:space="preserve"> involve transitioning from a REST API to GraphQL. By adopting GraphQL, the</w:t>
+        <w:t xml:space="preserve"> involve transitioning from a REST API to </w:t>
+      </w:r>
+      <w:proofErr w:type="spellStart"/>
+      <w:r>
+        <w:rPr>
+          <w:lang w:val="en-GB"/>
+        </w:rPr>
+        <w:t>GraphQL</w:t>
+      </w:r>
+      <w:proofErr w:type="spellEnd"/>
+      <w:r>
+        <w:rPr>
+          <w:lang w:val="en-GB"/>
+        </w:rPr>
+        <w:t xml:space="preserve">. By adopting </w:t>
+      </w:r>
+      <w:proofErr w:type="spellStart"/>
+      <w:r>
+        <w:rPr>
+          <w:lang w:val="en-GB"/>
+        </w:rPr>
+        <w:t>GraphQL</w:t>
+      </w:r>
+      <w:proofErr w:type="spellEnd"/>
+      <w:r>
+        <w:rPr>
+          <w:lang w:val="en-GB"/>
+        </w:rPr>
+        <w:t>, the</w:t>
       </w:r>
       <w:r>
         <w:rPr>
@@ -2007,19 +2005,7 @@
         <w:rPr>
           <w:lang w:val="en-GB"/>
         </w:rPr>
-        <w:t xml:space="preserve">By </w:t>
-      </w:r>
-      <w:r>
-        <w:rPr>
-          <w:lang w:val="en-GB"/>
-        </w:rPr>
-        <w:t>analysing</w:t>
-      </w:r>
-      <w:r>
-        <w:rPr>
-          <w:lang w:val="en-GB"/>
-        </w:rPr>
-        <w:t xml:space="preserve"> and processing data, the Analyse Microservice provides valuable insights into the influences on student performance. With o</w:t>
+        <w:t>By analysing and processing data, the Analyse Microservice provides valuable insights into the influences on student performance. With o</w:t>
       </w:r>
       <w:r>
         <w:rPr>
@@ -2047,8 +2033,8 @@
       </w:r>
     </w:p>
     <w:sectPr>
-      <w:headerReference w:type="default" r:id="rId8"/>
-      <w:footerReference w:type="default" r:id="rId9"/>
+      <w:headerReference w:type="default" r:id="rId11"/>
+      <w:footerReference w:type="default" r:id="rId12"/>
       <w:pgSz w:w="11906" w:h="16838"/>
       <w:pgMar w:top="1417" w:right="1417" w:bottom="1417" w:left="1417" w:header="708" w:footer="708" w:gutter="0"/>
       <w:cols w:space="708"/>
@@ -2056,6 +2042,31 @@
     </w:sectPr>
   </w:body>
 </w:document>
+</file>
+
+<file path=word/endnotes.xml><?xml version="1.0" encoding="utf-8"?>
+<w:endnotes xmlns:wpc="http://schemas.microsoft.com/office/word/2010/wordprocessingCanvas" xmlns:cx="http://schemas.microsoft.com/office/drawing/2014/chartex" xmlns:cx1="http://schemas.microsoft.com/office/drawing/2015/9/8/chartex" xmlns:cx2="http://schemas.microsoft.com/office/drawing/2015/10/21/chartex" xmlns:cx3="http://schemas.microsoft.com/office/drawing/2016/5/9/chartex" xmlns:cx4="http://schemas.microsoft.com/office/drawing/2016/5/10/chartex" xmlns:cx5="http://schemas.microsoft.com/office/drawing/2016/5/11/chartex" xmlns:cx6="http://schemas.microsoft.com/office/drawing/2016/5/12/chartex" xmlns:cx7="http://schemas.microsoft.com/office/drawing/2016/5/13/chartex" xmlns:cx8="http://schemas.microsoft.com/office/drawing/2016/5/14/chartex" xmlns:mc="http://schemas.openxmlformats.org/markup-compatibility/2006" xmlns:aink="http://schemas.microsoft.com/office/drawing/2016/ink" xmlns:am3d="http://schemas.microsoft.com/office/drawing/2017/model3d" xmlns:o="urn:schemas-microsoft-com:office:office" xmlns:oel="http://schemas.microsoft.com/office/2019/extlst" xmlns:r="http://schemas.openxmlformats.org/officeDocument/2006/relationships" xmlns:m="http://schemas.openxmlformats.org/officeDocument/2006/math" xmlns:v="urn:schemas-microsoft-com:vml" xmlns:wp14="http://schemas.microsoft.com/office/word/2010/wordprocessingDrawing" xmlns:wp="http://schemas.openxmlformats.org/drawingml/2006/wordprocessingDrawing" xmlns:w10="urn:schemas-microsoft-com:office:word" xmlns:w="http://schemas.openxmlformats.org/wordprocessingml/2006/main" xmlns:w14="http://schemas.microsoft.com/office/word/2010/wordml" xmlns:w15="http://schemas.microsoft.com/office/word/2012/wordml" xmlns:w16cex="http://schemas.microsoft.com/office/word/2018/wordml/cex" xmlns:w16cid="http://schemas.microsoft.com/office/word/2016/wordml/cid" xmlns:w16="http://schemas.microsoft.com/office/word/2018/wordml" xmlns:w16du="http://schemas.microsoft.com/office/word/2023/wordml/word16du" xmlns:w16sdtdh="http://schemas.microsoft.com/office/word/2020/wordml/sdtdatahash" xmlns:w16se="http://schemas.microsoft.com/office/word/2015/wordml/symex" xmlns:wpg="http://schemas.microsoft.com/office/word/2010/wordprocessingGroup" xmlns:wpi="http://schemas.microsoft.com/office/word/2010/wordprocessingInk" xmlns:wne="http://schemas.microsoft.com/office/word/2006/wordml" xmlns:wps="http://schemas.microsoft.com/office/word/2010/wordprocessingShape" mc:Ignorable="w14 w15 w16se w16cid w16 w16cex w16sdtdh wp14">
+  <w:endnote w:type="separator" w:id="-1">
+    <w:p>
+      <w:pPr>
+        <w:spacing w:after="0" w:line="240" w:lineRule="auto"/>
+      </w:pPr>
+      <w:r>
+        <w:separator/>
+      </w:r>
+    </w:p>
+  </w:endnote>
+  <w:endnote w:type="continuationSeparator" w:id="0">
+    <w:p>
+      <w:pPr>
+        <w:spacing w:after="0" w:line="240" w:lineRule="auto"/>
+      </w:pPr>
+      <w:r>
+        <w:continuationSeparator/>
+      </w:r>
+    </w:p>
+  </w:endnote>
+</w:endnotes>
 </file>
 
 <file path=word/footer1.xml><?xml version="1.0" encoding="utf-8"?>
@@ -2104,6 +2115,31 @@
     </w:sdtContent>
   </w:sdt>
 </w:ftr>
+</file>
+
+<file path=word/footnotes.xml><?xml version="1.0" encoding="utf-8"?>
+<w:footnotes xmlns:wpc="http://schemas.microsoft.com/office/word/2010/wordprocessingCanvas" xmlns:cx="http://schemas.microsoft.com/office/drawing/2014/chartex" xmlns:cx1="http://schemas.microsoft.com/office/drawing/2015/9/8/chartex" xmlns:cx2="http://schemas.microsoft.com/office/drawing/2015/10/21/chartex" xmlns:cx3="http://schemas.microsoft.com/office/drawing/2016/5/9/chartex" xmlns:cx4="http://schemas.microsoft.com/office/drawing/2016/5/10/chartex" xmlns:cx5="http://schemas.microsoft.com/office/drawing/2016/5/11/chartex" xmlns:cx6="http://schemas.microsoft.com/office/drawing/2016/5/12/chartex" xmlns:cx7="http://schemas.microsoft.com/office/drawing/2016/5/13/chartex" xmlns:cx8="http://schemas.microsoft.com/office/drawing/2016/5/14/chartex" xmlns:mc="http://schemas.openxmlformats.org/markup-compatibility/2006" xmlns:aink="http://schemas.microsoft.com/office/drawing/2016/ink" xmlns:am3d="http://schemas.microsoft.com/office/drawing/2017/model3d" xmlns:o="urn:schemas-microsoft-com:office:office" xmlns:oel="http://schemas.microsoft.com/office/2019/extlst" xmlns:r="http://schemas.openxmlformats.org/officeDocument/2006/relationships" xmlns:m="http://schemas.openxmlformats.org/officeDocument/2006/math" xmlns:v="urn:schemas-microsoft-com:vml" xmlns:wp14="http://schemas.microsoft.com/office/word/2010/wordprocessingDrawing" xmlns:wp="http://schemas.openxmlformats.org/drawingml/2006/wordprocessingDrawing" xmlns:w10="urn:schemas-microsoft-com:office:word" xmlns:w="http://schemas.openxmlformats.org/wordprocessingml/2006/main" xmlns:w14="http://schemas.microsoft.com/office/word/2010/wordml" xmlns:w15="http://schemas.microsoft.com/office/word/2012/wordml" xmlns:w16cex="http://schemas.microsoft.com/office/word/2018/wordml/cex" xmlns:w16cid="http://schemas.microsoft.com/office/word/2016/wordml/cid" xmlns:w16="http://schemas.microsoft.com/office/word/2018/wordml" xmlns:w16du="http://schemas.microsoft.com/office/word/2023/wordml/word16du" xmlns:w16sdtdh="http://schemas.microsoft.com/office/word/2020/wordml/sdtdatahash" xmlns:w16se="http://schemas.microsoft.com/office/word/2015/wordml/symex" xmlns:wpg="http://schemas.microsoft.com/office/word/2010/wordprocessingGroup" xmlns:wpi="http://schemas.microsoft.com/office/word/2010/wordprocessingInk" xmlns:wne="http://schemas.microsoft.com/office/word/2006/wordml" xmlns:wps="http://schemas.microsoft.com/office/word/2010/wordprocessingShape" mc:Ignorable="w14 w15 w16se w16cid w16 w16cex w16sdtdh wp14">
+  <w:footnote w:type="separator" w:id="-1">
+    <w:p>
+      <w:pPr>
+        <w:spacing w:after="0" w:line="240" w:lineRule="auto"/>
+      </w:pPr>
+      <w:r>
+        <w:separator/>
+      </w:r>
+    </w:p>
+  </w:footnote>
+  <w:footnote w:type="continuationSeparator" w:id="0">
+    <w:p>
+      <w:pPr>
+        <w:spacing w:after="0" w:line="240" w:lineRule="auto"/>
+      </w:pPr>
+      <w:r>
+        <w:continuationSeparator/>
+      </w:r>
+    </w:p>
+  </w:footnote>
+</w:footnotes>
 </file>
 
 <file path=word/header1.xml><?xml version="1.0" encoding="utf-8"?>
@@ -3041,6 +3077,52 @@
       <w:ind w:left="220"/>
     </w:pPr>
   </w:style>
+  <w:style w:type="paragraph" w:styleId="Nagwekspisutreci">
+    <w:name w:val="TOC Heading"/>
+    <w:basedOn w:val="Nagwek1"/>
+    <w:next w:val="Normalny"/>
+    <w:uiPriority w:val="39"/>
+    <w:semiHidden/>
+    <w:unhideWhenUsed/>
+    <w:qFormat/>
+    <w:rsid w:val="00BD096A"/>
+    <w:pPr>
+      <w:outlineLvl w:val="9"/>
+    </w:pPr>
+  </w:style>
+  <w:style w:type="paragraph" w:styleId="Legenda">
+    <w:name w:val="caption"/>
+    <w:basedOn w:val="Normalny"/>
+    <w:next w:val="Normalny"/>
+    <w:uiPriority w:val="35"/>
+    <w:unhideWhenUsed/>
+    <w:qFormat/>
+    <w:rsid w:val="002960AA"/>
+    <w:pPr>
+      <w:spacing w:line="240" w:lineRule="auto"/>
+    </w:pPr>
+    <w:rPr>
+      <w:rFonts w:eastAsia="Times New Roman" w:cs="Times New Roman"/>
+      <w:i/>
+      <w:iCs/>
+      <w:color w:val="1F497D" w:themeColor="text2"/>
+      <w:sz w:val="18"/>
+      <w:szCs w:val="18"/>
+      <w:lang w:val="nl" w:eastAsia="pl-PL"/>
+    </w:rPr>
+  </w:style>
+  <w:style w:type="character" w:styleId="Nierozpoznanawzmianka">
+    <w:name w:val="Unresolved Mention"/>
+    <w:basedOn w:val="Domylnaczcionkaakapitu"/>
+    <w:uiPriority w:val="99"/>
+    <w:semiHidden/>
+    <w:unhideWhenUsed/>
+    <w:rsid w:val="002960AA"/>
+    <w:rPr>
+      <w:color w:val="605E5C"/>
+      <w:shd w:val="clear" w:color="auto" w:fill="E1DFDD"/>
+    </w:rPr>
+  </w:style>
 </w:styles>
 </file>
 

</xml_diff>

<commit_message>
Updated C4 diagram inside doc
</commit_message>
<xml_diff>
--- a/Analyse Microservice/QS - Analyse Microservice Raport.docx
+++ b/Analyse Microservice/QS - Analyse Microservice Raport.docx
@@ -1506,10 +1506,10 @@
           <w:lang w:val="en-GB"/>
         </w:rPr>
         <w:drawing>
-          <wp:inline distT="0" distB="0" distL="0" distR="0" wp14:anchorId="692AF816" wp14:editId="307C5C54">
+          <wp:inline distT="0" distB="0" distL="0" distR="0">
             <wp:extent cx="5759450" cy="5759450"/>
             <wp:effectExtent l="0" t="0" r="0" b="0"/>
-            <wp:docPr id="70953178" name="Obraz 2"/>
+            <wp:docPr id="831652067" name="Obraz 1"/>
             <wp:cNvGraphicFramePr>
               <a:graphicFrameLocks xmlns:a="http://schemas.openxmlformats.org/drawingml/2006/main" noChangeAspect="1"/>
             </wp:cNvGraphicFramePr>
@@ -1517,7 +1517,7 @@
               <a:graphicData uri="http://schemas.openxmlformats.org/drawingml/2006/picture">
                 <pic:pic xmlns:pic="http://schemas.openxmlformats.org/drawingml/2006/picture">
                   <pic:nvPicPr>
-                    <pic:cNvPr id="0" name="Picture 2"/>
+                    <pic:cNvPr id="0" name="Picture 1"/>
                     <pic:cNvPicPr>
                       <a:picLocks noChangeAspect="1" noChangeArrowheads="1"/>
                     </pic:cNvPicPr>

</xml_diff>